<commit_message>
update CSS exercises 3
</commit_message>
<xml_diff>
--- a/Exercises/03 CSS/CSS 3 Exercises.docx
+++ b/Exercises/03 CSS/CSS 3 Exercises.docx
@@ -35,10 +35,10 @@
         <w:pStyle w:val="Heading1"/>
       </w:pPr>
       <w:r>
-        <w:t>Exercise 1 (</w:t>
-      </w:r>
-      <w:r>
-        <w:t>Inspect Design</w:t>
+        <w:t>Exercise 1 (Inspect Design</w:t>
+      </w:r>
+      <w:r>
+        <w:t xml:space="preserve"> &amp; Typography</w:t>
       </w:r>
       <w:r>
         <w:t>)</w:t>
@@ -69,15 +69,7 @@
         <w:t>Figma.com</w:t>
       </w:r>
       <w:r>
-        <w:t xml:space="preserve"> and create a new account (using your .</w:t>
-      </w:r>
-      <w:proofErr w:type="spellStart"/>
-      <w:r>
-        <w:t>edu</w:t>
-      </w:r>
-      <w:proofErr w:type="spellEnd"/>
-      <w:r>
-        <w:t xml:space="preserve"> email)</w:t>
+        <w:t xml:space="preserve"> and create a new account (using your .edu email)</w:t>
       </w:r>
     </w:p>
     <w:p>
@@ -138,15 +130,7 @@
         <w:t>mobile</w:t>
       </w:r>
       <w:r>
-        <w:t xml:space="preserve"> version within the same design file. (</w:t>
-      </w:r>
-      <w:proofErr w:type="gramStart"/>
-      <w:r>
-        <w:t>for</w:t>
-      </w:r>
-      <w:proofErr w:type="gramEnd"/>
-      <w:r>
-        <w:t xml:space="preserve"> example </w:t>
+        <w:t xml:space="preserve"> version within the same design file. (for example </w:t>
       </w:r>
       <w:r>
         <w:rPr>
@@ -262,7 +246,19 @@
         </w:numPr>
       </w:pPr>
       <w:r>
-        <w:t>Implement the style to your website including</w:t>
+        <w:t xml:space="preserve">Implement the </w:t>
+      </w:r>
+      <w:r>
+        <w:t xml:space="preserve">font related </w:t>
+      </w:r>
+      <w:r>
+        <w:t>style</w:t>
+      </w:r>
+      <w:r>
+        <w:t>s</w:t>
+      </w:r>
+      <w:r>
+        <w:t xml:space="preserve"> to your website including</w:t>
       </w:r>
     </w:p>
     <w:p>
@@ -274,7 +270,7 @@
         </w:numPr>
       </w:pPr>
       <w:r>
-        <w:t xml:space="preserve">Overall layout </w:t>
+        <w:t xml:space="preserve">Fonts </w:t>
       </w:r>
     </w:p>
     <w:p>
@@ -286,7 +282,7 @@
         </w:numPr>
       </w:pPr>
       <w:r>
-        <w:t xml:space="preserve">Fonts </w:t>
+        <w:t>Paragraph properties</w:t>
       </w:r>
     </w:p>
     <w:p>
@@ -298,49 +294,7 @@
         </w:numPr>
       </w:pPr>
       <w:r>
-        <w:t>Paragraph properties</w:t>
-      </w:r>
-    </w:p>
-    <w:p>
-      <w:pPr>
-        <w:pStyle w:val="ListParagraph"/>
-        <w:numPr>
-          <w:ilvl w:val="1"/>
-          <w:numId w:val="19"/>
-        </w:numPr>
-      </w:pPr>
-      <w:r>
-        <w:t xml:space="preserve">Colors </w:t>
-      </w:r>
-    </w:p>
-    <w:p>
-      <w:pPr>
-        <w:pStyle w:val="ListParagraph"/>
-        <w:numPr>
-          <w:ilvl w:val="1"/>
-          <w:numId w:val="19"/>
-        </w:numPr>
-      </w:pPr>
-      <w:r>
-        <w:t>Spacing</w:t>
-      </w:r>
-    </w:p>
-    <w:p>
-      <w:pPr>
-        <w:pStyle w:val="ListParagraph"/>
-        <w:numPr>
-          <w:ilvl w:val="1"/>
-          <w:numId w:val="19"/>
-        </w:numPr>
-      </w:pPr>
-      <w:r>
-        <w:t>Icons/images</w:t>
-      </w:r>
-    </w:p>
-    <w:p/>
-    <w:p>
-      <w:r>
-        <w:t xml:space="preserve">Notes: </w:t>
+        <w:t xml:space="preserve">Colors Notes: </w:t>
       </w:r>
     </w:p>
     <w:p>
@@ -378,18 +332,12 @@
         <w:t>2</w:t>
       </w:r>
       <w:r>
-        <w:t xml:space="preserve"> (</w:t>
-      </w:r>
-      <w:r>
-        <w:t>Mobile Version</w:t>
-      </w:r>
-      <w:r>
-        <w:t>)</w:t>
+        <w:t>: Arabic version</w:t>
       </w:r>
     </w:p>
     <w:p>
       <w:r>
-        <w:t>In this exercise you will learn how to make your website mobile-friendly. Follow the steps below:</w:t>
+        <w:t>In this exercise you will learn how to turn your website to Arabic. Follow the steps below:</w:t>
       </w:r>
     </w:p>
     <w:p/>
@@ -398,11 +346,11 @@
         <w:pStyle w:val="ListParagraph"/>
         <w:numPr>
           <w:ilvl w:val="0"/>
-          <w:numId w:val="21"/>
+          <w:numId w:val="22"/>
         </w:numPr>
       </w:pPr>
       <w:r>
-        <w:t>Go back to your website that you created in exercise #1</w:t>
+        <w:t>Copy your main page HTML file and add (-ar) to the file name</w:t>
       </w:r>
     </w:p>
     <w:p>
@@ -410,22 +358,169 @@
         <w:pStyle w:val="ListParagraph"/>
         <w:numPr>
           <w:ilvl w:val="0"/>
-          <w:numId w:val="21"/>
+          <w:numId w:val="22"/>
         </w:numPr>
       </w:pPr>
       <w:r>
-        <w:lastRenderedPageBreak/>
-        <w:t xml:space="preserve">View your website in Chrome, inspect your website and click on the Toggle Device Toolbar icon </w:t>
-      </w:r>
+        <w:t xml:space="preserve">Add a property to the html tag </w:t>
+      </w:r>
+      <w:r>
+        <w:rPr>
+          <w:b/>
+          <w:bCs/>
+        </w:rPr>
+        <w:t>“dir=rtl”</w:t>
+      </w:r>
+      <w:r>
+        <w:rPr>
+          <w:b/>
+          <w:bCs/>
+        </w:rPr>
+        <w:t xml:space="preserve"> </w:t>
+      </w:r>
+      <w:r>
+        <w:t>to change the direction of everything to right-to-left.</w:t>
+      </w:r>
+    </w:p>
+    <w:p>
+      <w:pPr>
+        <w:pStyle w:val="ListParagraph"/>
+        <w:numPr>
+          <w:ilvl w:val="0"/>
+          <w:numId w:val="22"/>
+        </w:numPr>
+      </w:pPr>
+      <w:r>
+        <w:t xml:space="preserve">Translate and rewrite the content of your website to Arabic </w:t>
+      </w:r>
+    </w:p>
+    <w:p>
+      <w:pPr>
+        <w:pStyle w:val="ListParagraph"/>
+        <w:numPr>
+          <w:ilvl w:val="0"/>
+          <w:numId w:val="22"/>
+        </w:numPr>
+      </w:pPr>
+      <w:r>
+        <w:t>Select a nice font from Google Fonts and apply it to your website for all body font taking into consideration to use bolder weights for higher level headings.</w:t>
+      </w:r>
+    </w:p>
+    <w:p>
+      <w:pPr>
+        <w:pStyle w:val="ListParagraph"/>
+        <w:numPr>
+          <w:ilvl w:val="0"/>
+          <w:numId w:val="22"/>
+        </w:numPr>
+      </w:pPr>
+      <w:r>
+        <w:t>Add a link in the main page to change the language to Arabic and vice versa.</w:t>
+      </w:r>
+    </w:p>
+    <w:p/>
+    <w:p>
+      <w:pPr>
+        <w:pStyle w:val="Heading1"/>
+      </w:pPr>
+      <w:r>
+        <w:t xml:space="preserve">Exercise </w:t>
+      </w:r>
+      <w:r>
+        <w:t>3</w:t>
+      </w:r>
+      <w:r>
+        <w:t xml:space="preserve">: </w:t>
+      </w:r>
+      <w:r>
+        <w:t xml:space="preserve">Transition </w:t>
+      </w:r>
+    </w:p>
+    <w:p>
+      <w:r>
+        <w:t>In this exercise you will learn how to transition CSS properties from two different states. Apply the following:</w:t>
+      </w:r>
+    </w:p>
+    <w:p/>
+    <w:p>
+      <w:pPr>
+        <w:pStyle w:val="ListParagraph"/>
+        <w:numPr>
+          <w:ilvl w:val="0"/>
+          <w:numId w:val="27"/>
+        </w:numPr>
+      </w:pPr>
+      <w:r>
+        <w:t>Make the background color of your website buttons change smoothly when they are hovered over.</w:t>
+      </w:r>
+    </w:p>
+    <w:p>
+      <w:pPr>
+        <w:pStyle w:val="ListParagraph"/>
+        <w:numPr>
+          <w:ilvl w:val="0"/>
+          <w:numId w:val="27"/>
+        </w:numPr>
+      </w:pPr>
+      <w:r>
+        <w:t>Add a Hamburger icon at the beginning of your navbar and hide its elements by default. W</w:t>
+      </w:r>
+      <w:r>
+        <w:t>hen some hover over the navbar icon</w:t>
+      </w:r>
+      <w:r>
+        <w:t xml:space="preserve"> show them one after the other (add some delay).</w:t>
+      </w:r>
+    </w:p>
+    <w:p>
+      <w:pPr>
+        <w:pStyle w:val="Heading1"/>
+      </w:pPr>
+      <w:r>
+        <w:t xml:space="preserve">Exercise 4: Animation </w:t>
+      </w:r>
+    </w:p>
+    <w:p>
+      <w:r>
+        <w:t>In this exercise you will learn how to use some advanced CSS animation. Follow the steps bellow:</w:t>
+      </w:r>
+    </w:p>
+    <w:p/>
+    <w:p>
+      <w:pPr>
+        <w:pStyle w:val="ListParagraph"/>
+        <w:numPr>
+          <w:ilvl w:val="0"/>
+          <w:numId w:val="29"/>
+        </w:numPr>
+      </w:pPr>
+      <w:r>
+        <w:t>Select one of the loaders shown in the image below</w:t>
+      </w:r>
+    </w:p>
+    <w:p>
+      <w:pPr>
+        <w:pStyle w:val="ListParagraph"/>
+        <w:numPr>
+          <w:ilvl w:val="0"/>
+          <w:numId w:val="29"/>
+        </w:numPr>
+      </w:pPr>
+      <w:r>
+        <w:t>When someone opens your website, show this initially, then show your website content after 2 seconds.</w:t>
+      </w:r>
+    </w:p>
+    <w:p/>
+    <w:p>
       <w:r>
         <w:rPr>
           <w:noProof/>
         </w:rPr>
         <w:drawing>
-          <wp:inline distT="0" distB="0" distL="0" distR="0" wp14:anchorId="117CE804" wp14:editId="7FDDA5C9">
-            <wp:extent cx="190500" cy="139700"/>
+          <wp:inline distT="0" distB="0" distL="0" distR="0" wp14:anchorId="6DFA53C5" wp14:editId="5ABA8686">
+            <wp:extent cx="3695700" cy="3695700"/>
             <wp:effectExtent l="0" t="0" r="0" b="0"/>
-            <wp:docPr id="2" name="Picture 2"/>
+            <wp:docPr id="3" name="Picture 3"/>
             <wp:cNvGraphicFramePr>
               <a:graphicFrameLocks xmlns:a="http://schemas.openxmlformats.org/drawingml/2006/main" noChangeAspect="1"/>
             </wp:cNvGraphicFramePr>
@@ -433,7 +528,7 @@
               <a:graphicData uri="http://schemas.openxmlformats.org/drawingml/2006/picture">
                 <pic:pic xmlns:pic="http://schemas.openxmlformats.org/drawingml/2006/picture">
                   <pic:nvPicPr>
-                    <pic:cNvPr id="2" name="Picture 2"/>
+                    <pic:cNvPr id="3" name="Picture 3"/>
                     <pic:cNvPicPr/>
                   </pic:nvPicPr>
                   <pic:blipFill>
@@ -451,7 +546,7 @@
                   <pic:spPr>
                     <a:xfrm>
                       <a:off x="0" y="0"/>
-                      <a:ext cx="190500" cy="139700"/>
+                      <a:ext cx="3695700" cy="3695700"/>
                     </a:xfrm>
                     <a:prstGeom prst="rect">
                       <a:avLst/>
@@ -463,238 +558,7 @@
           </wp:inline>
         </w:drawing>
       </w:r>
-      <w:r>
-        <w:t xml:space="preserve"> (if you are using a different browser then the details of this step will be different a bit)</w:t>
-      </w:r>
     </w:p>
-    <w:p>
-      <w:pPr>
-        <w:pStyle w:val="ListParagraph"/>
-        <w:numPr>
-          <w:ilvl w:val="0"/>
-          <w:numId w:val="21"/>
-        </w:numPr>
-      </w:pPr>
-      <w:r>
-        <w:t>Change the width of the screen to 600px</w:t>
-      </w:r>
-    </w:p>
-    <w:p>
-      <w:pPr>
-        <w:pStyle w:val="ListParagraph"/>
-        <w:numPr>
-          <w:ilvl w:val="0"/>
-          <w:numId w:val="21"/>
-        </w:numPr>
-      </w:pPr>
-      <w:r>
-        <w:t xml:space="preserve">Observe your website layout when previewed on a small screen and note down some </w:t>
-      </w:r>
-      <w:r>
-        <w:rPr>
-          <w:b/>
-          <w:bCs/>
-        </w:rPr>
-        <w:t>UI errors</w:t>
-      </w:r>
-      <w:r>
-        <w:t xml:space="preserve"> in the box below before making it mobile friendly.</w:t>
-      </w:r>
-    </w:p>
-    <w:p/>
-    <w:tbl>
-      <w:tblPr>
-        <w:tblStyle w:val="TableGrid"/>
-        <w:tblW w:w="0" w:type="auto"/>
-        <w:tblLook w:val="04A0" w:firstRow="1" w:lastRow="0" w:firstColumn="1" w:lastColumn="0" w:noHBand="0" w:noVBand="1"/>
-      </w:tblPr>
-      <w:tblGrid>
-        <w:gridCol w:w="9350"/>
-      </w:tblGrid>
-      <w:tr>
-        <w:tc>
-          <w:tcPr>
-            <w:tcW w:w="9350" w:type="dxa"/>
-          </w:tcPr>
-          <w:p/>
-          <w:p/>
-          <w:p/>
-          <w:p/>
-        </w:tc>
-      </w:tr>
-    </w:tbl>
-    <w:p/>
-    <w:p>
-      <w:pPr>
-        <w:pStyle w:val="ListParagraph"/>
-        <w:numPr>
-          <w:ilvl w:val="0"/>
-          <w:numId w:val="21"/>
-        </w:numPr>
-      </w:pPr>
-      <w:r>
-        <w:t>Go back to the Figma design and inspect the mobile version of your website design.</w:t>
-      </w:r>
-    </w:p>
-    <w:p>
-      <w:pPr>
-        <w:pStyle w:val="ListParagraph"/>
-        <w:numPr>
-          <w:ilvl w:val="0"/>
-          <w:numId w:val="21"/>
-        </w:numPr>
-      </w:pPr>
-      <w:r>
-        <w:t>Go back to your CSS file, add a media query for screen sizes of max width 600px.</w:t>
-      </w:r>
-    </w:p>
-    <w:p>
-      <w:pPr>
-        <w:pStyle w:val="ListParagraph"/>
-        <w:numPr>
-          <w:ilvl w:val="0"/>
-          <w:numId w:val="21"/>
-        </w:numPr>
-      </w:pPr>
-      <w:r>
-        <w:t>Apply the mobile version styles to your website.</w:t>
-      </w:r>
-    </w:p>
-    <w:p/>
-    <w:p>
-      <w:pPr>
-        <w:pStyle w:val="Heading1"/>
-      </w:pPr>
-      <w:r>
-        <w:t>Exercise 3: Arabic version</w:t>
-      </w:r>
-    </w:p>
-    <w:p>
-      <w:r>
-        <w:t>In this exercise you will learn how to turn your website to Arabic. Follow the steps below:</w:t>
-      </w:r>
-    </w:p>
-    <w:p/>
-    <w:p>
-      <w:pPr>
-        <w:pStyle w:val="ListParagraph"/>
-        <w:numPr>
-          <w:ilvl w:val="0"/>
-          <w:numId w:val="22"/>
-        </w:numPr>
-      </w:pPr>
-      <w:r>
-        <w:t>Copy your main page HTML file and add (-</w:t>
-      </w:r>
-      <w:proofErr w:type="spellStart"/>
-      <w:r>
-        <w:t>ar</w:t>
-      </w:r>
-      <w:proofErr w:type="spellEnd"/>
-      <w:r>
-        <w:t>) to the file name</w:t>
-      </w:r>
-    </w:p>
-    <w:p>
-      <w:pPr>
-        <w:pStyle w:val="ListParagraph"/>
-        <w:numPr>
-          <w:ilvl w:val="0"/>
-          <w:numId w:val="22"/>
-        </w:numPr>
-      </w:pPr>
-      <w:r>
-        <w:t xml:space="preserve">Add a property to the html tag </w:t>
-      </w:r>
-      <w:r>
-        <w:rPr>
-          <w:b/>
-          <w:bCs/>
-        </w:rPr>
-        <w:t>“</w:t>
-      </w:r>
-      <w:proofErr w:type="spellStart"/>
-      <w:r>
-        <w:rPr>
-          <w:b/>
-          <w:bCs/>
-        </w:rPr>
-        <w:t>dir</w:t>
-      </w:r>
-      <w:proofErr w:type="spellEnd"/>
-      <w:r>
-        <w:rPr>
-          <w:b/>
-          <w:bCs/>
-        </w:rPr>
-        <w:t>=</w:t>
-      </w:r>
-      <w:proofErr w:type="spellStart"/>
-      <w:r>
-        <w:rPr>
-          <w:b/>
-          <w:bCs/>
-        </w:rPr>
-        <w:t>rtl</w:t>
-      </w:r>
-      <w:proofErr w:type="spellEnd"/>
-      <w:r>
-        <w:rPr>
-          <w:b/>
-          <w:bCs/>
-        </w:rPr>
-        <w:t>”</w:t>
-      </w:r>
-      <w:r>
-        <w:rPr>
-          <w:b/>
-          <w:bCs/>
-        </w:rPr>
-        <w:t xml:space="preserve"> </w:t>
-      </w:r>
-      <w:r>
-        <w:t>to change the direction of everything to right-to-left.</w:t>
-      </w:r>
-    </w:p>
-    <w:p>
-      <w:pPr>
-        <w:pStyle w:val="ListParagraph"/>
-        <w:numPr>
-          <w:ilvl w:val="0"/>
-          <w:numId w:val="22"/>
-        </w:numPr>
-      </w:pPr>
-      <w:r>
-        <w:t xml:space="preserve">Translate and rewrite the content of your website to Arabic </w:t>
-      </w:r>
-    </w:p>
-    <w:p>
-      <w:pPr>
-        <w:pStyle w:val="ListParagraph"/>
-        <w:numPr>
-          <w:ilvl w:val="0"/>
-          <w:numId w:val="22"/>
-        </w:numPr>
-      </w:pPr>
-      <w:r>
-        <w:t>Select a nice font from Google Fonts and apply it to your website for all body font taking into consideration to use bolder weights for higher level headings.</w:t>
-      </w:r>
-    </w:p>
-    <w:p>
-      <w:pPr>
-        <w:pStyle w:val="ListParagraph"/>
-        <w:numPr>
-          <w:ilvl w:val="0"/>
-          <w:numId w:val="22"/>
-        </w:numPr>
-      </w:pPr>
-      <w:r>
-        <w:t>Add a link in the main page to change the language to Arabic and vice versa.</w:t>
-      </w:r>
-    </w:p>
-    <w:p/>
-    <w:p/>
-    <w:p/>
     <w:sectPr>
       <w:pgSz w:w="12240" w:h="15840"/>
       <w:pgMar w:top="1440" w:right="1440" w:bottom="1440" w:left="1440" w:header="720" w:footer="720" w:gutter="0"/>
@@ -992,6 +856,95 @@
     </w:lvl>
   </w:abstractNum>
   <w:abstractNum w:abstractNumId="3" w15:restartNumberingAfterBreak="0">
+    <w:nsid w:val="0BBF6005"/>
+    <w:multiLevelType w:val="hybridMultilevel"/>
+    <w:tmpl w:val="A1C2307A"/>
+    <w:lvl w:ilvl="0" w:tplc="8B780106">
+      <w:start w:val="1"/>
+      <w:numFmt w:val="decimal"/>
+      <w:lvlText w:val="%1-"/>
+      <w:lvlJc w:val="left"/>
+      <w:pPr>
+        <w:ind w:left="720" w:hanging="360"/>
+      </w:pPr>
+      <w:rPr>
+        <w:rFonts w:hint="default"/>
+      </w:rPr>
+    </w:lvl>
+    <w:lvl w:ilvl="1" w:tplc="04090019">
+      <w:start w:val="1"/>
+      <w:numFmt w:val="lowerLetter"/>
+      <w:lvlText w:val="%2."/>
+      <w:lvlJc w:val="left"/>
+      <w:pPr>
+        <w:ind w:left="1440" w:hanging="360"/>
+      </w:pPr>
+    </w:lvl>
+    <w:lvl w:ilvl="2" w:tplc="0409001B" w:tentative="1">
+      <w:start w:val="1"/>
+      <w:numFmt w:val="lowerRoman"/>
+      <w:lvlText w:val="%3."/>
+      <w:lvlJc w:val="right"/>
+      <w:pPr>
+        <w:ind w:left="2160" w:hanging="180"/>
+      </w:pPr>
+    </w:lvl>
+    <w:lvl w:ilvl="3" w:tplc="0409000F" w:tentative="1">
+      <w:start w:val="1"/>
+      <w:numFmt w:val="decimal"/>
+      <w:lvlText w:val="%4."/>
+      <w:lvlJc w:val="left"/>
+      <w:pPr>
+        <w:ind w:left="2880" w:hanging="360"/>
+      </w:pPr>
+    </w:lvl>
+    <w:lvl w:ilvl="4" w:tplc="04090019" w:tentative="1">
+      <w:start w:val="1"/>
+      <w:numFmt w:val="lowerLetter"/>
+      <w:lvlText w:val="%5."/>
+      <w:lvlJc w:val="left"/>
+      <w:pPr>
+        <w:ind w:left="3600" w:hanging="360"/>
+      </w:pPr>
+    </w:lvl>
+    <w:lvl w:ilvl="5" w:tplc="0409001B" w:tentative="1">
+      <w:start w:val="1"/>
+      <w:numFmt w:val="lowerRoman"/>
+      <w:lvlText w:val="%6."/>
+      <w:lvlJc w:val="right"/>
+      <w:pPr>
+        <w:ind w:left="4320" w:hanging="180"/>
+      </w:pPr>
+    </w:lvl>
+    <w:lvl w:ilvl="6" w:tplc="0409000F" w:tentative="1">
+      <w:start w:val="1"/>
+      <w:numFmt w:val="decimal"/>
+      <w:lvlText w:val="%7."/>
+      <w:lvlJc w:val="left"/>
+      <w:pPr>
+        <w:ind w:left="5040" w:hanging="360"/>
+      </w:pPr>
+    </w:lvl>
+    <w:lvl w:ilvl="7" w:tplc="04090019" w:tentative="1">
+      <w:start w:val="1"/>
+      <w:numFmt w:val="lowerLetter"/>
+      <w:lvlText w:val="%8."/>
+      <w:lvlJc w:val="left"/>
+      <w:pPr>
+        <w:ind w:left="5760" w:hanging="360"/>
+      </w:pPr>
+    </w:lvl>
+    <w:lvl w:ilvl="8" w:tplc="0409001B" w:tentative="1">
+      <w:start w:val="1"/>
+      <w:numFmt w:val="lowerRoman"/>
+      <w:lvlText w:val="%9."/>
+      <w:lvlJc w:val="right"/>
+      <w:pPr>
+        <w:ind w:left="6480" w:hanging="180"/>
+      </w:pPr>
+    </w:lvl>
+  </w:abstractNum>
+  <w:abstractNum w:abstractNumId="4" w15:restartNumberingAfterBreak="0">
     <w:nsid w:val="0F7F2313"/>
     <w:multiLevelType w:val="hybridMultilevel"/>
     <w:tmpl w:val="719E5A7E"/>
@@ -1104,7 +1057,7 @@
       </w:rPr>
     </w:lvl>
   </w:abstractNum>
-  <w:abstractNum w:abstractNumId="4" w15:restartNumberingAfterBreak="0">
+  <w:abstractNum w:abstractNumId="5" w15:restartNumberingAfterBreak="0">
     <w:nsid w:val="10F82F9B"/>
     <w:multiLevelType w:val="hybridMultilevel"/>
     <w:tmpl w:val="792041AE"/>
@@ -1216,7 +1169,182 @@
       </w:rPr>
     </w:lvl>
   </w:abstractNum>
-  <w:abstractNum w:abstractNumId="5" w15:restartNumberingAfterBreak="0">
+  <w:abstractNum w:abstractNumId="6" w15:restartNumberingAfterBreak="0">
+    <w:nsid w:val="19F02F06"/>
+    <w:multiLevelType w:val="hybridMultilevel"/>
+    <w:tmpl w:val="2B280B9A"/>
+    <w:lvl w:ilvl="0" w:tplc="E66C38C0">
+      <w:start w:val="1"/>
+      <w:numFmt w:val="decimal"/>
+      <w:lvlText w:val="%1-"/>
+      <w:lvlJc w:val="left"/>
+      <w:pPr>
+        <w:ind w:left="720" w:hanging="360"/>
+      </w:pPr>
+      <w:rPr>
+        <w:rFonts w:hint="default"/>
+      </w:rPr>
+    </w:lvl>
+    <w:lvl w:ilvl="1" w:tplc="04090019" w:tentative="1">
+      <w:start w:val="1"/>
+      <w:numFmt w:val="lowerLetter"/>
+      <w:lvlText w:val="%2."/>
+      <w:lvlJc w:val="left"/>
+      <w:pPr>
+        <w:ind w:left="1440" w:hanging="360"/>
+      </w:pPr>
+    </w:lvl>
+    <w:lvl w:ilvl="2" w:tplc="0409001B" w:tentative="1">
+      <w:start w:val="1"/>
+      <w:numFmt w:val="lowerRoman"/>
+      <w:lvlText w:val="%3."/>
+      <w:lvlJc w:val="right"/>
+      <w:pPr>
+        <w:ind w:left="2160" w:hanging="180"/>
+      </w:pPr>
+    </w:lvl>
+    <w:lvl w:ilvl="3" w:tplc="0409000F" w:tentative="1">
+      <w:start w:val="1"/>
+      <w:numFmt w:val="decimal"/>
+      <w:lvlText w:val="%4."/>
+      <w:lvlJc w:val="left"/>
+      <w:pPr>
+        <w:ind w:left="2880" w:hanging="360"/>
+      </w:pPr>
+    </w:lvl>
+    <w:lvl w:ilvl="4" w:tplc="04090019" w:tentative="1">
+      <w:start w:val="1"/>
+      <w:numFmt w:val="lowerLetter"/>
+      <w:lvlText w:val="%5."/>
+      <w:lvlJc w:val="left"/>
+      <w:pPr>
+        <w:ind w:left="3600" w:hanging="360"/>
+      </w:pPr>
+    </w:lvl>
+    <w:lvl w:ilvl="5" w:tplc="0409001B" w:tentative="1">
+      <w:start w:val="1"/>
+      <w:numFmt w:val="lowerRoman"/>
+      <w:lvlText w:val="%6."/>
+      <w:lvlJc w:val="right"/>
+      <w:pPr>
+        <w:ind w:left="4320" w:hanging="180"/>
+      </w:pPr>
+    </w:lvl>
+    <w:lvl w:ilvl="6" w:tplc="0409000F" w:tentative="1">
+      <w:start w:val="1"/>
+      <w:numFmt w:val="decimal"/>
+      <w:lvlText w:val="%7."/>
+      <w:lvlJc w:val="left"/>
+      <w:pPr>
+        <w:ind w:left="5040" w:hanging="360"/>
+      </w:pPr>
+    </w:lvl>
+    <w:lvl w:ilvl="7" w:tplc="04090019" w:tentative="1">
+      <w:start w:val="1"/>
+      <w:numFmt w:val="lowerLetter"/>
+      <w:lvlText w:val="%8."/>
+      <w:lvlJc w:val="left"/>
+      <w:pPr>
+        <w:ind w:left="5760" w:hanging="360"/>
+      </w:pPr>
+    </w:lvl>
+    <w:lvl w:ilvl="8" w:tplc="0409001B" w:tentative="1">
+      <w:start w:val="1"/>
+      <w:numFmt w:val="lowerRoman"/>
+      <w:lvlText w:val="%9."/>
+      <w:lvlJc w:val="right"/>
+      <w:pPr>
+        <w:ind w:left="6480" w:hanging="180"/>
+      </w:pPr>
+    </w:lvl>
+  </w:abstractNum>
+  <w:abstractNum w:abstractNumId="7" w15:restartNumberingAfterBreak="0">
+    <w:nsid w:val="217E25C1"/>
+    <w:multiLevelType w:val="hybridMultilevel"/>
+    <w:tmpl w:val="359032B2"/>
+    <w:lvl w:ilvl="0" w:tplc="04090019">
+      <w:start w:val="1"/>
+      <w:numFmt w:val="lowerLetter"/>
+      <w:lvlText w:val="%1."/>
+      <w:lvlJc w:val="left"/>
+      <w:pPr>
+        <w:ind w:left="720" w:hanging="360"/>
+      </w:pPr>
+    </w:lvl>
+    <w:lvl w:ilvl="1" w:tplc="04090019" w:tentative="1">
+      <w:start w:val="1"/>
+      <w:numFmt w:val="lowerLetter"/>
+      <w:lvlText w:val="%2."/>
+      <w:lvlJc w:val="left"/>
+      <w:pPr>
+        <w:ind w:left="1440" w:hanging="360"/>
+      </w:pPr>
+    </w:lvl>
+    <w:lvl w:ilvl="2" w:tplc="0409001B" w:tentative="1">
+      <w:start w:val="1"/>
+      <w:numFmt w:val="lowerRoman"/>
+      <w:lvlText w:val="%3."/>
+      <w:lvlJc w:val="right"/>
+      <w:pPr>
+        <w:ind w:left="2160" w:hanging="180"/>
+      </w:pPr>
+    </w:lvl>
+    <w:lvl w:ilvl="3" w:tplc="0409000F" w:tentative="1">
+      <w:start w:val="1"/>
+      <w:numFmt w:val="decimal"/>
+      <w:lvlText w:val="%4."/>
+      <w:lvlJc w:val="left"/>
+      <w:pPr>
+        <w:ind w:left="2880" w:hanging="360"/>
+      </w:pPr>
+    </w:lvl>
+    <w:lvl w:ilvl="4" w:tplc="04090019" w:tentative="1">
+      <w:start w:val="1"/>
+      <w:numFmt w:val="lowerLetter"/>
+      <w:lvlText w:val="%5."/>
+      <w:lvlJc w:val="left"/>
+      <w:pPr>
+        <w:ind w:left="3600" w:hanging="360"/>
+      </w:pPr>
+    </w:lvl>
+    <w:lvl w:ilvl="5" w:tplc="0409001B" w:tentative="1">
+      <w:start w:val="1"/>
+      <w:numFmt w:val="lowerRoman"/>
+      <w:lvlText w:val="%6."/>
+      <w:lvlJc w:val="right"/>
+      <w:pPr>
+        <w:ind w:left="4320" w:hanging="180"/>
+      </w:pPr>
+    </w:lvl>
+    <w:lvl w:ilvl="6" w:tplc="0409000F" w:tentative="1">
+      <w:start w:val="1"/>
+      <w:numFmt w:val="decimal"/>
+      <w:lvlText w:val="%7."/>
+      <w:lvlJc w:val="left"/>
+      <w:pPr>
+        <w:ind w:left="5040" w:hanging="360"/>
+      </w:pPr>
+    </w:lvl>
+    <w:lvl w:ilvl="7" w:tplc="04090019" w:tentative="1">
+      <w:start w:val="1"/>
+      <w:numFmt w:val="lowerLetter"/>
+      <w:lvlText w:val="%8."/>
+      <w:lvlJc w:val="left"/>
+      <w:pPr>
+        <w:ind w:left="5760" w:hanging="360"/>
+      </w:pPr>
+    </w:lvl>
+    <w:lvl w:ilvl="8" w:tplc="0409001B" w:tentative="1">
+      <w:start w:val="1"/>
+      <w:numFmt w:val="lowerRoman"/>
+      <w:lvlText w:val="%9."/>
+      <w:lvlJc w:val="right"/>
+      <w:pPr>
+        <w:ind w:left="6480" w:hanging="180"/>
+      </w:pPr>
+    </w:lvl>
+  </w:abstractNum>
+  <w:abstractNum w:abstractNumId="8" w15:restartNumberingAfterBreak="0">
     <w:nsid w:val="22277A55"/>
     <w:multiLevelType w:val="hybridMultilevel"/>
     <w:tmpl w:val="21D0AE9C"/>
@@ -1329,7 +1457,7 @@
       </w:rPr>
     </w:lvl>
   </w:abstractNum>
-  <w:abstractNum w:abstractNumId="6" w15:restartNumberingAfterBreak="0">
+  <w:abstractNum w:abstractNumId="9" w15:restartNumberingAfterBreak="0">
     <w:nsid w:val="249C223F"/>
     <w:multiLevelType w:val="hybridMultilevel"/>
     <w:tmpl w:val="FEA82018"/>
@@ -1442,7 +1570,7 @@
       </w:rPr>
     </w:lvl>
   </w:abstractNum>
-  <w:abstractNum w:abstractNumId="7" w15:restartNumberingAfterBreak="0">
+  <w:abstractNum w:abstractNumId="10" w15:restartNumberingAfterBreak="0">
     <w:nsid w:val="266645EC"/>
     <w:multiLevelType w:val="hybridMultilevel"/>
     <w:tmpl w:val="A9B4DA96"/>
@@ -1554,7 +1682,7 @@
       </w:rPr>
     </w:lvl>
   </w:abstractNum>
-  <w:abstractNum w:abstractNumId="8" w15:restartNumberingAfterBreak="0">
+  <w:abstractNum w:abstractNumId="11" w15:restartNumberingAfterBreak="0">
     <w:nsid w:val="2C6F4D09"/>
     <w:multiLevelType w:val="multilevel"/>
     <w:tmpl w:val="1B8AE0C2"/>
@@ -1703,7 +1831,7 @@
       </w:rPr>
     </w:lvl>
   </w:abstractNum>
-  <w:abstractNum w:abstractNumId="9" w15:restartNumberingAfterBreak="0">
+  <w:abstractNum w:abstractNumId="12" w15:restartNumberingAfterBreak="0">
     <w:nsid w:val="2F5624D3"/>
     <w:multiLevelType w:val="multilevel"/>
     <w:tmpl w:val="D58884CA"/>
@@ -1816,7 +1944,7 @@
       </w:pPr>
     </w:lvl>
   </w:abstractNum>
-  <w:abstractNum w:abstractNumId="10" w15:restartNumberingAfterBreak="0">
+  <w:abstractNum w:abstractNumId="13" w15:restartNumberingAfterBreak="0">
     <w:nsid w:val="36773EAD"/>
     <w:multiLevelType w:val="hybridMultilevel"/>
     <w:tmpl w:val="D50CDC58"/>
@@ -1929,7 +2057,7 @@
       </w:rPr>
     </w:lvl>
   </w:abstractNum>
-  <w:abstractNum w:abstractNumId="11" w15:restartNumberingAfterBreak="0">
+  <w:abstractNum w:abstractNumId="14" w15:restartNumberingAfterBreak="0">
     <w:nsid w:val="38100B1A"/>
     <w:multiLevelType w:val="hybridMultilevel"/>
     <w:tmpl w:val="19BA4656"/>
@@ -2015,7 +2143,96 @@
       </w:pPr>
     </w:lvl>
   </w:abstractNum>
-  <w:abstractNum w:abstractNumId="12" w15:restartNumberingAfterBreak="0">
+  <w:abstractNum w:abstractNumId="15" w15:restartNumberingAfterBreak="0">
+    <w:nsid w:val="452B398C"/>
+    <w:multiLevelType w:val="hybridMultilevel"/>
+    <w:tmpl w:val="2EB4394C"/>
+    <w:lvl w:ilvl="0" w:tplc="E66C38C0">
+      <w:start w:val="1"/>
+      <w:numFmt w:val="decimal"/>
+      <w:lvlText w:val="%1-"/>
+      <w:lvlJc w:val="left"/>
+      <w:pPr>
+        <w:ind w:left="720" w:hanging="360"/>
+      </w:pPr>
+      <w:rPr>
+        <w:rFonts w:hint="default"/>
+      </w:rPr>
+    </w:lvl>
+    <w:lvl w:ilvl="1" w:tplc="04090019" w:tentative="1">
+      <w:start w:val="1"/>
+      <w:numFmt w:val="lowerLetter"/>
+      <w:lvlText w:val="%2."/>
+      <w:lvlJc w:val="left"/>
+      <w:pPr>
+        <w:ind w:left="1440" w:hanging="360"/>
+      </w:pPr>
+    </w:lvl>
+    <w:lvl w:ilvl="2" w:tplc="0409001B" w:tentative="1">
+      <w:start w:val="1"/>
+      <w:numFmt w:val="lowerRoman"/>
+      <w:lvlText w:val="%3."/>
+      <w:lvlJc w:val="right"/>
+      <w:pPr>
+        <w:ind w:left="2160" w:hanging="180"/>
+      </w:pPr>
+    </w:lvl>
+    <w:lvl w:ilvl="3" w:tplc="0409000F" w:tentative="1">
+      <w:start w:val="1"/>
+      <w:numFmt w:val="decimal"/>
+      <w:lvlText w:val="%4."/>
+      <w:lvlJc w:val="left"/>
+      <w:pPr>
+        <w:ind w:left="2880" w:hanging="360"/>
+      </w:pPr>
+    </w:lvl>
+    <w:lvl w:ilvl="4" w:tplc="04090019" w:tentative="1">
+      <w:start w:val="1"/>
+      <w:numFmt w:val="lowerLetter"/>
+      <w:lvlText w:val="%5."/>
+      <w:lvlJc w:val="left"/>
+      <w:pPr>
+        <w:ind w:left="3600" w:hanging="360"/>
+      </w:pPr>
+    </w:lvl>
+    <w:lvl w:ilvl="5" w:tplc="0409001B" w:tentative="1">
+      <w:start w:val="1"/>
+      <w:numFmt w:val="lowerRoman"/>
+      <w:lvlText w:val="%6."/>
+      <w:lvlJc w:val="right"/>
+      <w:pPr>
+        <w:ind w:left="4320" w:hanging="180"/>
+      </w:pPr>
+    </w:lvl>
+    <w:lvl w:ilvl="6" w:tplc="0409000F" w:tentative="1">
+      <w:start w:val="1"/>
+      <w:numFmt w:val="decimal"/>
+      <w:lvlText w:val="%7."/>
+      <w:lvlJc w:val="left"/>
+      <w:pPr>
+        <w:ind w:left="5040" w:hanging="360"/>
+      </w:pPr>
+    </w:lvl>
+    <w:lvl w:ilvl="7" w:tplc="04090019" w:tentative="1">
+      <w:start w:val="1"/>
+      <w:numFmt w:val="lowerLetter"/>
+      <w:lvlText w:val="%8."/>
+      <w:lvlJc w:val="left"/>
+      <w:pPr>
+        <w:ind w:left="5760" w:hanging="360"/>
+      </w:pPr>
+    </w:lvl>
+    <w:lvl w:ilvl="8" w:tplc="0409001B" w:tentative="1">
+      <w:start w:val="1"/>
+      <w:numFmt w:val="lowerRoman"/>
+      <w:lvlText w:val="%9."/>
+      <w:lvlJc w:val="right"/>
+      <w:pPr>
+        <w:ind w:left="6480" w:hanging="180"/>
+      </w:pPr>
+    </w:lvl>
+  </w:abstractNum>
+  <w:abstractNum w:abstractNumId="16" w15:restartNumberingAfterBreak="0">
     <w:nsid w:val="4CE81267"/>
     <w:multiLevelType w:val="hybridMultilevel"/>
     <w:tmpl w:val="A1B05DFA"/>
@@ -2127,7 +2344,93 @@
       </w:rPr>
     </w:lvl>
   </w:abstractNum>
-  <w:abstractNum w:abstractNumId="13" w15:restartNumberingAfterBreak="0">
+  <w:abstractNum w:abstractNumId="17" w15:restartNumberingAfterBreak="0">
+    <w:nsid w:val="4E8E574B"/>
+    <w:multiLevelType w:val="hybridMultilevel"/>
+    <w:tmpl w:val="4BB61956"/>
+    <w:lvl w:ilvl="0" w:tplc="04090019">
+      <w:start w:val="1"/>
+      <w:numFmt w:val="lowerLetter"/>
+      <w:lvlText w:val="%1."/>
+      <w:lvlJc w:val="left"/>
+      <w:pPr>
+        <w:ind w:left="720" w:hanging="360"/>
+      </w:pPr>
+    </w:lvl>
+    <w:lvl w:ilvl="1" w:tplc="04090019" w:tentative="1">
+      <w:start w:val="1"/>
+      <w:numFmt w:val="lowerLetter"/>
+      <w:lvlText w:val="%2."/>
+      <w:lvlJc w:val="left"/>
+      <w:pPr>
+        <w:ind w:left="1440" w:hanging="360"/>
+      </w:pPr>
+    </w:lvl>
+    <w:lvl w:ilvl="2" w:tplc="0409001B" w:tentative="1">
+      <w:start w:val="1"/>
+      <w:numFmt w:val="lowerRoman"/>
+      <w:lvlText w:val="%3."/>
+      <w:lvlJc w:val="right"/>
+      <w:pPr>
+        <w:ind w:left="2160" w:hanging="180"/>
+      </w:pPr>
+    </w:lvl>
+    <w:lvl w:ilvl="3" w:tplc="0409000F" w:tentative="1">
+      <w:start w:val="1"/>
+      <w:numFmt w:val="decimal"/>
+      <w:lvlText w:val="%4."/>
+      <w:lvlJc w:val="left"/>
+      <w:pPr>
+        <w:ind w:left="2880" w:hanging="360"/>
+      </w:pPr>
+    </w:lvl>
+    <w:lvl w:ilvl="4" w:tplc="04090019" w:tentative="1">
+      <w:start w:val="1"/>
+      <w:numFmt w:val="lowerLetter"/>
+      <w:lvlText w:val="%5."/>
+      <w:lvlJc w:val="left"/>
+      <w:pPr>
+        <w:ind w:left="3600" w:hanging="360"/>
+      </w:pPr>
+    </w:lvl>
+    <w:lvl w:ilvl="5" w:tplc="0409001B" w:tentative="1">
+      <w:start w:val="1"/>
+      <w:numFmt w:val="lowerRoman"/>
+      <w:lvlText w:val="%6."/>
+      <w:lvlJc w:val="right"/>
+      <w:pPr>
+        <w:ind w:left="4320" w:hanging="180"/>
+      </w:pPr>
+    </w:lvl>
+    <w:lvl w:ilvl="6" w:tplc="0409000F" w:tentative="1">
+      <w:start w:val="1"/>
+      <w:numFmt w:val="decimal"/>
+      <w:lvlText w:val="%7."/>
+      <w:lvlJc w:val="left"/>
+      <w:pPr>
+        <w:ind w:left="5040" w:hanging="360"/>
+      </w:pPr>
+    </w:lvl>
+    <w:lvl w:ilvl="7" w:tplc="04090019" w:tentative="1">
+      <w:start w:val="1"/>
+      <w:numFmt w:val="lowerLetter"/>
+      <w:lvlText w:val="%8."/>
+      <w:lvlJc w:val="left"/>
+      <w:pPr>
+        <w:ind w:left="5760" w:hanging="360"/>
+      </w:pPr>
+    </w:lvl>
+    <w:lvl w:ilvl="8" w:tplc="0409001B" w:tentative="1">
+      <w:start w:val="1"/>
+      <w:numFmt w:val="lowerRoman"/>
+      <w:lvlText w:val="%9."/>
+      <w:lvlJc w:val="right"/>
+      <w:pPr>
+        <w:ind w:left="6480" w:hanging="180"/>
+      </w:pPr>
+    </w:lvl>
+  </w:abstractNum>
+  <w:abstractNum w:abstractNumId="18" w15:restartNumberingAfterBreak="0">
     <w:nsid w:val="4FD43903"/>
     <w:multiLevelType w:val="multilevel"/>
     <w:tmpl w:val="CEF65596"/>
@@ -2276,7 +2579,7 @@
       </w:rPr>
     </w:lvl>
   </w:abstractNum>
-  <w:abstractNum w:abstractNumId="14" w15:restartNumberingAfterBreak="0">
+  <w:abstractNum w:abstractNumId="19" w15:restartNumberingAfterBreak="0">
     <w:nsid w:val="5AFE08C0"/>
     <w:multiLevelType w:val="hybridMultilevel"/>
     <w:tmpl w:val="CD62DB98"/>
@@ -2388,7 +2691,7 @@
       </w:rPr>
     </w:lvl>
   </w:abstractNum>
-  <w:abstractNum w:abstractNumId="15" w15:restartNumberingAfterBreak="0">
+  <w:abstractNum w:abstractNumId="20" w15:restartNumberingAfterBreak="0">
     <w:nsid w:val="60770D51"/>
     <w:multiLevelType w:val="multilevel"/>
     <w:tmpl w:val="1390BA0A"/>
@@ -2501,7 +2804,7 @@
       </w:pPr>
     </w:lvl>
   </w:abstractNum>
-  <w:abstractNum w:abstractNumId="16" w15:restartNumberingAfterBreak="0">
+  <w:abstractNum w:abstractNumId="21" w15:restartNumberingAfterBreak="0">
     <w:nsid w:val="65CB6D15"/>
     <w:multiLevelType w:val="hybridMultilevel"/>
     <w:tmpl w:val="8B0E26A2"/>
@@ -2590,7 +2893,7 @@
       </w:pPr>
     </w:lvl>
   </w:abstractNum>
-  <w:abstractNum w:abstractNumId="17" w15:restartNumberingAfterBreak="0">
+  <w:abstractNum w:abstractNumId="22" w15:restartNumberingAfterBreak="0">
     <w:nsid w:val="67BF5CB7"/>
     <w:multiLevelType w:val="hybridMultilevel"/>
     <w:tmpl w:val="27FEBD3C"/>
@@ -2702,7 +3005,7 @@
       </w:rPr>
     </w:lvl>
   </w:abstractNum>
-  <w:abstractNum w:abstractNumId="18" w15:restartNumberingAfterBreak="0">
+  <w:abstractNum w:abstractNumId="23" w15:restartNumberingAfterBreak="0">
     <w:nsid w:val="696F0799"/>
     <w:multiLevelType w:val="multilevel"/>
     <w:tmpl w:val="5E58D7F8"/>
@@ -2851,7 +3154,7 @@
       </w:rPr>
     </w:lvl>
   </w:abstractNum>
-  <w:abstractNum w:abstractNumId="19" w15:restartNumberingAfterBreak="0">
+  <w:abstractNum w:abstractNumId="24" w15:restartNumberingAfterBreak="0">
     <w:nsid w:val="6C1B1225"/>
     <w:multiLevelType w:val="hybridMultilevel"/>
     <w:tmpl w:val="F5BAA2E0"/>
@@ -2963,7 +3266,7 @@
       </w:rPr>
     </w:lvl>
   </w:abstractNum>
-  <w:abstractNum w:abstractNumId="20" w15:restartNumberingAfterBreak="0">
+  <w:abstractNum w:abstractNumId="25" w15:restartNumberingAfterBreak="0">
     <w:nsid w:val="6CAA08DA"/>
     <w:multiLevelType w:val="multilevel"/>
     <w:tmpl w:val="8F5C47FC"/>
@@ -3076,7 +3379,96 @@
       </w:pPr>
     </w:lvl>
   </w:abstractNum>
-  <w:abstractNum w:abstractNumId="21" w15:restartNumberingAfterBreak="0">
+  <w:abstractNum w:abstractNumId="26" w15:restartNumberingAfterBreak="0">
+    <w:nsid w:val="721439B9"/>
+    <w:multiLevelType w:val="hybridMultilevel"/>
+    <w:tmpl w:val="2CAC2E62"/>
+    <w:lvl w:ilvl="0" w:tplc="E66C38C0">
+      <w:start w:val="1"/>
+      <w:numFmt w:val="decimal"/>
+      <w:lvlText w:val="%1-"/>
+      <w:lvlJc w:val="left"/>
+      <w:pPr>
+        <w:ind w:left="720" w:hanging="360"/>
+      </w:pPr>
+      <w:rPr>
+        <w:rFonts w:hint="default"/>
+      </w:rPr>
+    </w:lvl>
+    <w:lvl w:ilvl="1" w:tplc="04090019" w:tentative="1">
+      <w:start w:val="1"/>
+      <w:numFmt w:val="lowerLetter"/>
+      <w:lvlText w:val="%2."/>
+      <w:lvlJc w:val="left"/>
+      <w:pPr>
+        <w:ind w:left="1440" w:hanging="360"/>
+      </w:pPr>
+    </w:lvl>
+    <w:lvl w:ilvl="2" w:tplc="0409001B" w:tentative="1">
+      <w:start w:val="1"/>
+      <w:numFmt w:val="lowerRoman"/>
+      <w:lvlText w:val="%3."/>
+      <w:lvlJc w:val="right"/>
+      <w:pPr>
+        <w:ind w:left="2160" w:hanging="180"/>
+      </w:pPr>
+    </w:lvl>
+    <w:lvl w:ilvl="3" w:tplc="0409000F" w:tentative="1">
+      <w:start w:val="1"/>
+      <w:numFmt w:val="decimal"/>
+      <w:lvlText w:val="%4."/>
+      <w:lvlJc w:val="left"/>
+      <w:pPr>
+        <w:ind w:left="2880" w:hanging="360"/>
+      </w:pPr>
+    </w:lvl>
+    <w:lvl w:ilvl="4" w:tplc="04090019" w:tentative="1">
+      <w:start w:val="1"/>
+      <w:numFmt w:val="lowerLetter"/>
+      <w:lvlText w:val="%5."/>
+      <w:lvlJc w:val="left"/>
+      <w:pPr>
+        <w:ind w:left="3600" w:hanging="360"/>
+      </w:pPr>
+    </w:lvl>
+    <w:lvl w:ilvl="5" w:tplc="0409001B" w:tentative="1">
+      <w:start w:val="1"/>
+      <w:numFmt w:val="lowerRoman"/>
+      <w:lvlText w:val="%6."/>
+      <w:lvlJc w:val="right"/>
+      <w:pPr>
+        <w:ind w:left="4320" w:hanging="180"/>
+      </w:pPr>
+    </w:lvl>
+    <w:lvl w:ilvl="6" w:tplc="0409000F" w:tentative="1">
+      <w:start w:val="1"/>
+      <w:numFmt w:val="decimal"/>
+      <w:lvlText w:val="%7."/>
+      <w:lvlJc w:val="left"/>
+      <w:pPr>
+        <w:ind w:left="5040" w:hanging="360"/>
+      </w:pPr>
+    </w:lvl>
+    <w:lvl w:ilvl="7" w:tplc="04090019" w:tentative="1">
+      <w:start w:val="1"/>
+      <w:numFmt w:val="lowerLetter"/>
+      <w:lvlText w:val="%8."/>
+      <w:lvlJc w:val="left"/>
+      <w:pPr>
+        <w:ind w:left="5760" w:hanging="360"/>
+      </w:pPr>
+    </w:lvl>
+    <w:lvl w:ilvl="8" w:tplc="0409001B" w:tentative="1">
+      <w:start w:val="1"/>
+      <w:numFmt w:val="lowerRoman"/>
+      <w:lvlText w:val="%9."/>
+      <w:lvlJc w:val="right"/>
+      <w:pPr>
+        <w:ind w:left="6480" w:hanging="180"/>
+      </w:pPr>
+    </w:lvl>
+  </w:abstractNum>
+  <w:abstractNum w:abstractNumId="27" w15:restartNumberingAfterBreak="0">
     <w:nsid w:val="76847BAB"/>
     <w:multiLevelType w:val="hybridMultilevel"/>
     <w:tmpl w:val="5DA27800"/>
@@ -3189,62 +3581,151 @@
       </w:rPr>
     </w:lvl>
   </w:abstractNum>
+  <w:abstractNum w:abstractNumId="28" w15:restartNumberingAfterBreak="0">
+    <w:nsid w:val="7E611EEB"/>
+    <w:multiLevelType w:val="hybridMultilevel"/>
+    <w:tmpl w:val="8B0E26A2"/>
+    <w:lvl w:ilvl="0" w:tplc="FFFFFFFF">
+      <w:start w:val="1"/>
+      <w:numFmt w:val="decimal"/>
+      <w:lvlText w:val="%1-"/>
+      <w:lvlJc w:val="left"/>
+      <w:pPr>
+        <w:ind w:left="720" w:hanging="360"/>
+      </w:pPr>
+      <w:rPr>
+        <w:rFonts w:hint="default"/>
+      </w:rPr>
+    </w:lvl>
+    <w:lvl w:ilvl="1" w:tplc="FFFFFFFF" w:tentative="1">
+      <w:start w:val="1"/>
+      <w:numFmt w:val="lowerLetter"/>
+      <w:lvlText w:val="%2."/>
+      <w:lvlJc w:val="left"/>
+      <w:pPr>
+        <w:ind w:left="1440" w:hanging="360"/>
+      </w:pPr>
+    </w:lvl>
+    <w:lvl w:ilvl="2" w:tplc="FFFFFFFF" w:tentative="1">
+      <w:start w:val="1"/>
+      <w:numFmt w:val="lowerRoman"/>
+      <w:lvlText w:val="%3."/>
+      <w:lvlJc w:val="right"/>
+      <w:pPr>
+        <w:ind w:left="2160" w:hanging="180"/>
+      </w:pPr>
+    </w:lvl>
+    <w:lvl w:ilvl="3" w:tplc="FFFFFFFF" w:tentative="1">
+      <w:start w:val="1"/>
+      <w:numFmt w:val="decimal"/>
+      <w:lvlText w:val="%4."/>
+      <w:lvlJc w:val="left"/>
+      <w:pPr>
+        <w:ind w:left="2880" w:hanging="360"/>
+      </w:pPr>
+    </w:lvl>
+    <w:lvl w:ilvl="4" w:tplc="FFFFFFFF" w:tentative="1">
+      <w:start w:val="1"/>
+      <w:numFmt w:val="lowerLetter"/>
+      <w:lvlText w:val="%5."/>
+      <w:lvlJc w:val="left"/>
+      <w:pPr>
+        <w:ind w:left="3600" w:hanging="360"/>
+      </w:pPr>
+    </w:lvl>
+    <w:lvl w:ilvl="5" w:tplc="FFFFFFFF" w:tentative="1">
+      <w:start w:val="1"/>
+      <w:numFmt w:val="lowerRoman"/>
+      <w:lvlText w:val="%6."/>
+      <w:lvlJc w:val="right"/>
+      <w:pPr>
+        <w:ind w:left="4320" w:hanging="180"/>
+      </w:pPr>
+    </w:lvl>
+    <w:lvl w:ilvl="6" w:tplc="FFFFFFFF" w:tentative="1">
+      <w:start w:val="1"/>
+      <w:numFmt w:val="decimal"/>
+      <w:lvlText w:val="%7."/>
+      <w:lvlJc w:val="left"/>
+      <w:pPr>
+        <w:ind w:left="5040" w:hanging="360"/>
+      </w:pPr>
+    </w:lvl>
+    <w:lvl w:ilvl="7" w:tplc="FFFFFFFF" w:tentative="1">
+      <w:start w:val="1"/>
+      <w:numFmt w:val="lowerLetter"/>
+      <w:lvlText w:val="%8."/>
+      <w:lvlJc w:val="left"/>
+      <w:pPr>
+        <w:ind w:left="5760" w:hanging="360"/>
+      </w:pPr>
+    </w:lvl>
+    <w:lvl w:ilvl="8" w:tplc="FFFFFFFF" w:tentative="1">
+      <w:start w:val="1"/>
+      <w:numFmt w:val="lowerRoman"/>
+      <w:lvlText w:val="%9."/>
+      <w:lvlJc w:val="right"/>
+      <w:pPr>
+        <w:ind w:left="6480" w:hanging="180"/>
+      </w:pPr>
+    </w:lvl>
+  </w:abstractNum>
   <w:num w:numId="1" w16cid:durableId="188841734">
-    <w:abstractNumId w:val="12"/>
+    <w:abstractNumId w:val="16"/>
   </w:num>
   <w:num w:numId="2" w16cid:durableId="313073970">
-    <w:abstractNumId w:val="13"/>
+    <w:abstractNumId w:val="18"/>
   </w:num>
   <w:num w:numId="3" w16cid:durableId="2084986427">
-    <w:abstractNumId w:val="20"/>
+    <w:abstractNumId w:val="25"/>
   </w:num>
   <w:num w:numId="4" w16cid:durableId="206458317">
-    <w:abstractNumId w:val="15"/>
+    <w:abstractNumId w:val="20"/>
   </w:num>
   <w:num w:numId="5" w16cid:durableId="2115321803">
     <w:abstractNumId w:val="1"/>
   </w:num>
   <w:num w:numId="6" w16cid:durableId="1164663278">
-    <w:abstractNumId w:val="14"/>
+    <w:abstractNumId w:val="19"/>
   </w:num>
   <w:num w:numId="7" w16cid:durableId="1589004563">
+    <w:abstractNumId w:val="8"/>
+  </w:num>
+  <w:num w:numId="8" w16cid:durableId="1212159194">
+    <w:abstractNumId w:val="9"/>
+  </w:num>
+  <w:num w:numId="9" w16cid:durableId="29961883">
+    <w:abstractNumId w:val="23"/>
+  </w:num>
+  <w:num w:numId="10" w16cid:durableId="736705553">
+    <w:abstractNumId w:val="4"/>
+  </w:num>
+  <w:num w:numId="11" w16cid:durableId="1820729955">
+    <w:abstractNumId w:val="27"/>
+  </w:num>
+  <w:num w:numId="12" w16cid:durableId="397823180">
+    <w:abstractNumId w:val="11"/>
+  </w:num>
+  <w:num w:numId="13" w16cid:durableId="96490102">
+    <w:abstractNumId w:val="13"/>
+  </w:num>
+  <w:num w:numId="14" w16cid:durableId="1652633912">
+    <w:abstractNumId w:val="12"/>
+  </w:num>
+  <w:num w:numId="15" w16cid:durableId="1234318820">
     <w:abstractNumId w:val="5"/>
   </w:num>
-  <w:num w:numId="8" w16cid:durableId="1212159194">
-    <w:abstractNumId w:val="6"/>
+  <w:num w:numId="16" w16cid:durableId="435246666">
+    <w:abstractNumId w:val="24"/>
   </w:num>
-  <w:num w:numId="9" w16cid:durableId="29961883">
-    <w:abstractNumId w:val="18"/>
-  </w:num>
-  <w:num w:numId="10" w16cid:durableId="736705553">
-    <w:abstractNumId w:val="3"/>
-  </w:num>
-  <w:num w:numId="11" w16cid:durableId="1820729955">
-    <w:abstractNumId w:val="21"/>
-  </w:num>
-  <w:num w:numId="12" w16cid:durableId="397823180">
-    <w:abstractNumId w:val="8"/>
-  </w:num>
-  <w:num w:numId="13" w16cid:durableId="96490102">
+  <w:num w:numId="17" w16cid:durableId="1494292652">
     <w:abstractNumId w:val="10"/>
   </w:num>
-  <w:num w:numId="14" w16cid:durableId="1652633912">
-    <w:abstractNumId w:val="9"/>
-  </w:num>
-  <w:num w:numId="15" w16cid:durableId="1234318820">
-    <w:abstractNumId w:val="4"/>
-  </w:num>
-  <w:num w:numId="16" w16cid:durableId="435246666">
-    <w:abstractNumId w:val="19"/>
-  </w:num>
-  <w:num w:numId="17" w16cid:durableId="1494292652">
-    <w:abstractNumId w:val="7"/>
-  </w:num>
   <w:num w:numId="18" w16cid:durableId="1527257797">
-    <w:abstractNumId w:val="17"/>
+    <w:abstractNumId w:val="22"/>
   </w:num>
   <w:num w:numId="19" w16cid:durableId="2088384236">
-    <w:abstractNumId w:val="11"/>
+    <w:abstractNumId w:val="14"/>
   </w:num>
   <w:num w:numId="20" w16cid:durableId="825974116">
     <w:abstractNumId w:val="0"/>
@@ -3253,7 +3734,28 @@
     <w:abstractNumId w:val="2"/>
   </w:num>
   <w:num w:numId="22" w16cid:durableId="529100736">
-    <w:abstractNumId w:val="16"/>
+    <w:abstractNumId w:val="21"/>
+  </w:num>
+  <w:num w:numId="23" w16cid:durableId="699816397">
+    <w:abstractNumId w:val="17"/>
+  </w:num>
+  <w:num w:numId="24" w16cid:durableId="768427303">
+    <w:abstractNumId w:val="7"/>
+  </w:num>
+  <w:num w:numId="25" w16cid:durableId="368185402">
+    <w:abstractNumId w:val="3"/>
+  </w:num>
+  <w:num w:numId="26" w16cid:durableId="1574241030">
+    <w:abstractNumId w:val="28"/>
+  </w:num>
+  <w:num w:numId="27" w16cid:durableId="2023970208">
+    <w:abstractNumId w:val="6"/>
+  </w:num>
+  <w:num w:numId="28" w16cid:durableId="386337672">
+    <w:abstractNumId w:val="26"/>
+  </w:num>
+  <w:num w:numId="29" w16cid:durableId="199899009">
+    <w:abstractNumId w:val="15"/>
   </w:num>
 </w:numbering>
 </file>

</xml_diff>